<commit_message>
Updated comments for the components and utilities functions.
</commit_message>
<xml_diff>
--- a/FeedMe Technical Documentation.docx
+++ b/FeedMe Technical Documentation.docx
@@ -37,15 +37,6 @@
       </w:r>
     </w:p>
     <w:p>
-      <w:pPr>
-        <w:rPr>
-          <w:b/>
-          <w:bCs/>
-          <w:u w:val="single"/>
-        </w:rPr>
-      </w:pPr>
-    </w:p>
-    <w:p>
       <w:r>
         <w:rPr>
           <w:b/>
@@ -64,10 +55,13 @@
         </w:numPr>
       </w:pPr>
       <w:r>
-        <w:t>Built the system using React (frontend)</w:t>
-      </w:r>
-      <w:r>
-        <w:t>.</w:t>
+        <w:t>To build the system in-memory, all the states are being built on the top-level of the system (App.js) and being updated</w:t>
+      </w:r>
+      <w:r>
+        <w:t xml:space="preserve"> across the system</w:t>
+      </w:r>
+      <w:r>
+        <w:t xml:space="preserve"> for different list.</w:t>
       </w:r>
     </w:p>
     <w:p>
@@ -79,90 +73,17 @@
         </w:numPr>
       </w:pPr>
       <w:r>
-        <w:rPr>
-          <w:b/>
-          <w:bCs/>
-        </w:rPr>
-        <w:t>Approach to Orders</w:t>
-      </w:r>
-      <w:r>
-        <w:rPr>
-          <w:b/>
-          <w:bCs/>
-        </w:rPr>
-        <w:t xml:space="preserve"> (backend)</w:t>
-      </w:r>
-      <w:r>
-        <w:rPr>
-          <w:b/>
-          <w:bCs/>
-        </w:rPr>
-        <w:t>:</w:t>
-      </w:r>
-    </w:p>
-    <w:p>
-      <w:pPr>
-        <w:pStyle w:val="ListParagraph"/>
-        <w:numPr>
-          <w:ilvl w:val="1"/>
-          <w:numId w:val="3"/>
-        </w:numPr>
-      </w:pPr>
-      <w:r>
-        <w:t>Three array list are being used. One array is Normal Order, another array is VIP Order, final array is the combined Order.</w:t>
-      </w:r>
-    </w:p>
-    <w:p>
-      <w:pPr>
-        <w:pStyle w:val="ListParagraph"/>
-        <w:numPr>
-          <w:ilvl w:val="1"/>
-          <w:numId w:val="3"/>
-        </w:numPr>
-      </w:pPr>
-      <w:r>
-        <w:t>Frontend will only display the Combined Order (where it is combining VIP Order with Normal Order)</w:t>
-      </w:r>
-    </w:p>
-    <w:p>
-      <w:pPr>
-        <w:pStyle w:val="ListParagraph"/>
-        <w:numPr>
-          <w:ilvl w:val="0"/>
-          <w:numId w:val="3"/>
-        </w:numPr>
-      </w:pPr>
-      <w:r>
-        <w:t xml:space="preserve">Most of the logic change (e.g. add normal order, add </w:t>
+        <w:t xml:space="preserve">To simulate the order takes 10 seconds to complete processing, </w:t>
       </w:r>
       <w:proofErr w:type="spellStart"/>
       <w:r>
-        <w:t>vip</w:t>
+        <w:t>setTimeout</w:t>
       </w:r>
       <w:proofErr w:type="spellEnd"/>
       <w:r>
-        <w:t xml:space="preserve"> order etc) are built in controller. Then frontend will get the details from backend.</w:t>
-      </w:r>
-    </w:p>
-    <w:p>
-      <w:pPr>
-        <w:pStyle w:val="ListParagraph"/>
-        <w:numPr>
-          <w:ilvl w:val="0"/>
-          <w:numId w:val="3"/>
-        </w:numPr>
-        <w:rPr>
-          <w:highlight w:val="yellow"/>
-        </w:rPr>
-      </w:pPr>
-      <w:r>
-        <w:rPr>
-          <w:highlight w:val="yellow"/>
-        </w:rPr>
-        <w:t>PENDING order list is set at the top level of script, acting like a centralized state. The state can then be updated via “Add Normal Order” button &amp; “Add VIP Order” button.</w:t>
-      </w:r>
-    </w:p>
-    <w:p/>
+        <w:t xml:space="preserve"> is being used to update the bot status asynchronously.</w:t>
+      </w:r>
+    </w:p>
     <w:p>
       <w:pPr>
         <w:rPr>
@@ -364,15 +285,157 @@
         </w:numPr>
       </w:pPr>
       <w:r>
-        <w:t xml:space="preserve">When delete the order for processing, I need to delete the correct id in few </w:t>
-      </w:r>
-      <w:proofErr w:type="gramStart"/>
-      <w:r>
-        <w:t>order</w:t>
-      </w:r>
-      <w:proofErr w:type="gramEnd"/>
-      <w:r>
-        <w:t xml:space="preserve"> list. Otherwise, the order is not deleted properly.</w:t>
+        <w:t xml:space="preserve">When delete the order for processing, I need to delete the correct id in </w:t>
+      </w:r>
+      <w:r>
+        <w:t>the combined order list and normal/</w:t>
+      </w:r>
+      <w:proofErr w:type="spellStart"/>
+      <w:r>
+        <w:t>vip</w:t>
+      </w:r>
+      <w:proofErr w:type="spellEnd"/>
+      <w:r>
+        <w:t xml:space="preserve"> order list.</w:t>
+      </w:r>
+      <w:r>
+        <w:t xml:space="preserve"> Otherwise, the order is not deleted properly.</w:t>
+      </w:r>
+    </w:p>
+    <w:p>
+      <w:pPr>
+        <w:pStyle w:val="ListParagraph"/>
+        <w:numPr>
+          <w:ilvl w:val="0"/>
+          <w:numId w:val="4"/>
+        </w:numPr>
+      </w:pPr>
+      <w:proofErr w:type="spellStart"/>
+      <w:r>
+        <w:t>setTimeout</w:t>
+      </w:r>
+      <w:proofErr w:type="spellEnd"/>
+      <w:r>
+        <w:t xml:space="preserve"> in React may not be the best solution to simulate the order processing need to take 10 seconds to complete. Reason =&gt; When </w:t>
+      </w:r>
+      <w:proofErr w:type="spellStart"/>
+      <w:r>
+        <w:t>setTimeout</w:t>
+      </w:r>
+      <w:proofErr w:type="spellEnd"/>
+      <w:r>
+        <w:t xml:space="preserve"> </w:t>
+      </w:r>
+      <w:r>
+        <w:t xml:space="preserve">is triggered, it will save the data at that moment. So, there will be issues to update the bot status and completed order in real time. </w:t>
+      </w:r>
+    </w:p>
+    <w:p>
+      <w:pPr>
+        <w:pStyle w:val="ListParagraph"/>
+        <w:numPr>
+          <w:ilvl w:val="1"/>
+          <w:numId w:val="4"/>
+        </w:numPr>
+      </w:pPr>
+      <w:r>
+        <w:t xml:space="preserve">To fix this, I must implement few more states like </w:t>
+      </w:r>
+      <w:proofErr w:type="spellStart"/>
+      <w:r>
+        <w:t>processingOrder</w:t>
+      </w:r>
+      <w:proofErr w:type="spellEnd"/>
+      <w:r>
+        <w:t xml:space="preserve"> &amp; </w:t>
+      </w:r>
+      <w:proofErr w:type="spellStart"/>
+      <w:r>
+        <w:t>removingOrder</w:t>
+      </w:r>
+      <w:proofErr w:type="spellEnd"/>
+      <w:r>
+        <w:t xml:space="preserve"> states. </w:t>
+      </w:r>
+      <w:proofErr w:type="spellStart"/>
+      <w:r>
+        <w:t>processingOrder</w:t>
+      </w:r>
+      <w:proofErr w:type="spellEnd"/>
+      <w:r>
+        <w:t xml:space="preserve"> is to keep track of which order is currently in process, </w:t>
+      </w:r>
+      <w:proofErr w:type="spellStart"/>
+      <w:r>
+        <w:t>removingOrder</w:t>
+      </w:r>
+      <w:proofErr w:type="spellEnd"/>
+      <w:r>
+        <w:t xml:space="preserve"> is to keep track of which order is to be removed from </w:t>
+      </w:r>
+      <w:proofErr w:type="spellStart"/>
+      <w:r>
+        <w:t>completedOrder</w:t>
+      </w:r>
+      <w:proofErr w:type="spellEnd"/>
+      <w:r>
+        <w:t xml:space="preserve"> since the bot processing it has been removed mid-way.</w:t>
+      </w:r>
+    </w:p>
+    <w:p>
+      <w:pPr>
+        <w:pStyle w:val="ListParagraph"/>
+        <w:numPr>
+          <w:ilvl w:val="0"/>
+          <w:numId w:val="4"/>
+        </w:numPr>
+      </w:pPr>
+      <w:r>
+        <w:t xml:space="preserve">State Management Complexity. Since many </w:t>
+      </w:r>
+      <w:proofErr w:type="spellStart"/>
+      <w:r>
+        <w:t>useState</w:t>
+      </w:r>
+      <w:proofErr w:type="spellEnd"/>
+      <w:r>
+        <w:t xml:space="preserve"> has been used across the application, it will be hard to maintain and keep track.</w:t>
+      </w:r>
+    </w:p>
+    <w:p>
+      <w:pPr>
+        <w:pStyle w:val="ListParagraph"/>
+        <w:numPr>
+          <w:ilvl w:val="0"/>
+          <w:numId w:val="4"/>
+        </w:numPr>
+      </w:pPr>
+      <w:r>
+        <w:t xml:space="preserve">Side effects in using </w:t>
+      </w:r>
+      <w:proofErr w:type="spellStart"/>
+      <w:r>
+        <w:t>UseEffect</w:t>
+      </w:r>
+      <w:proofErr w:type="spellEnd"/>
+      <w:r>
+        <w:t xml:space="preserve"> depending on the bots, </w:t>
+      </w:r>
+      <w:proofErr w:type="spellStart"/>
+      <w:r>
+        <w:t>pendingOrders</w:t>
+      </w:r>
+      <w:proofErr w:type="spellEnd"/>
+      <w:r>
+        <w:t xml:space="preserve"> &amp; </w:t>
+      </w:r>
+      <w:proofErr w:type="spellStart"/>
+      <w:r>
+        <w:t>processingOrders</w:t>
+      </w:r>
+      <w:proofErr w:type="spellEnd"/>
+      <w:r>
+        <w:t>. This may lead to unnecessary re-render execution.</w:t>
       </w:r>
     </w:p>
     <w:p>
@@ -389,7 +452,7 @@
           <w:bCs/>
           <w:u w:val="single"/>
         </w:rPr>
-        <w:t>Bugs:</w:t>
+        <w:t>Optimisation Implemented:</w:t>
       </w:r>
     </w:p>
     <w:p>
@@ -397,14 +460,111 @@
         <w:pStyle w:val="ListParagraph"/>
         <w:numPr>
           <w:ilvl w:val="0"/>
-          <w:numId w:val="5"/>
+          <w:numId w:val="8"/>
         </w:numPr>
-        <w:rPr>
-          <w:u w:val="single"/>
-        </w:rPr>
-      </w:pPr>
-      <w:r>
-        <w:t>If I add many orders and bots, then I remove one of the bot. Somehow one of the bots will process duplicate order.</w:t>
+      </w:pPr>
+      <w:r>
+        <w:t xml:space="preserve">I have broken down several components into smaller part so that each component is responsible for their own job. </w:t>
+      </w:r>
+      <w:r>
+        <w:t xml:space="preserve">This </w:t>
+      </w:r>
+      <w:r>
+        <w:t>makes the code more reusable, easier to test and maintainability.</w:t>
+      </w:r>
+    </w:p>
+    <w:p>
+      <w:pPr>
+        <w:pStyle w:val="ListParagraph"/>
+        <w:numPr>
+          <w:ilvl w:val="0"/>
+          <w:numId w:val="8"/>
+        </w:numPr>
+      </w:pPr>
+      <w:r>
+        <w:lastRenderedPageBreak/>
+        <w:t xml:space="preserve">Minimised the re-render of </w:t>
+      </w:r>
+      <w:proofErr w:type="spellStart"/>
+      <w:r>
+        <w:t>useEffect</w:t>
+      </w:r>
+      <w:proofErr w:type="spellEnd"/>
+      <w:r>
+        <w:t xml:space="preserve"> depending on several states, this can help the performance of the website.</w:t>
+      </w:r>
+    </w:p>
+    <w:p>
+      <w:pPr>
+        <w:pStyle w:val="ListParagraph"/>
+        <w:numPr>
+          <w:ilvl w:val="0"/>
+          <w:numId w:val="8"/>
+        </w:numPr>
+      </w:pPr>
+      <w:r>
+        <w:t xml:space="preserve">I have created utility functions (e.g. </w:t>
+      </w:r>
+      <w:proofErr w:type="spellStart"/>
+      <w:r>
+        <w:t>addOrder</w:t>
+      </w:r>
+      <w:proofErr w:type="spellEnd"/>
+      <w:r>
+        <w:t xml:space="preserve">, </w:t>
+      </w:r>
+      <w:proofErr w:type="spellStart"/>
+      <w:r>
+        <w:t>addBot</w:t>
+      </w:r>
+      <w:proofErr w:type="spellEnd"/>
+      <w:r>
+        <w:t xml:space="preserve">, </w:t>
+      </w:r>
+      <w:proofErr w:type="spellStart"/>
+      <w:r>
+        <w:t>removeBot</w:t>
+      </w:r>
+      <w:proofErr w:type="spellEnd"/>
+      <w:r>
+        <w:t xml:space="preserve"> etc) for handling specific tasks like adding order, adding bot, removing bot etc. </w:t>
+      </w:r>
+      <w:r>
+        <w:t>With this implementation, the utility functions can be further reuse and easier to maintain.</w:t>
+      </w:r>
+    </w:p>
+    <w:p>
+      <w:pPr>
+        <w:pStyle w:val="ListParagraph"/>
+        <w:numPr>
+          <w:ilvl w:val="0"/>
+          <w:numId w:val="8"/>
+        </w:numPr>
+      </w:pPr>
+      <w:proofErr w:type="spellStart"/>
+      <w:r>
+        <w:t>OrderList</w:t>
+      </w:r>
+      <w:proofErr w:type="spellEnd"/>
+      <w:r>
+        <w:t xml:space="preserve"> component has been reused for both PENDING order and COMPLETED order list, since both are only displaying their queue of orders.</w:t>
+      </w:r>
+    </w:p>
+    <w:p>
+      <w:pPr>
+        <w:pStyle w:val="ListParagraph"/>
+        <w:numPr>
+          <w:ilvl w:val="0"/>
+          <w:numId w:val="8"/>
+        </w:numPr>
+      </w:pPr>
+      <w:proofErr w:type="spellStart"/>
+      <w:r>
+        <w:t>AddOrder</w:t>
+      </w:r>
+      <w:proofErr w:type="spellEnd"/>
+      <w:r>
+        <w:t xml:space="preserve"> utility function has also been reused for both Add Normal Order and Add VIP order to keep cleaner code.</w:t>
       </w:r>
     </w:p>
     <w:sectPr>
@@ -622,6 +782,95 @@
     </w:lvl>
   </w:abstractNum>
   <w:abstractNum w:abstractNumId="2" w15:restartNumberingAfterBreak="0">
+    <w:nsid w:val="16237753"/>
+    <w:multiLevelType w:val="hybridMultilevel"/>
+    <w:tmpl w:val="195667BE"/>
+    <w:lvl w:ilvl="0" w:tplc="4409000F">
+      <w:start w:val="1"/>
+      <w:numFmt w:val="decimal"/>
+      <w:lvlText w:val="%1."/>
+      <w:lvlJc w:val="left"/>
+      <w:pPr>
+        <w:ind w:left="720" w:hanging="360"/>
+      </w:pPr>
+      <w:rPr>
+        <w:rFonts w:hint="default"/>
+      </w:rPr>
+    </w:lvl>
+    <w:lvl w:ilvl="1" w:tplc="44090019">
+      <w:start w:val="1"/>
+      <w:numFmt w:val="lowerLetter"/>
+      <w:lvlText w:val="%2."/>
+      <w:lvlJc w:val="left"/>
+      <w:pPr>
+        <w:ind w:left="1440" w:hanging="360"/>
+      </w:pPr>
+    </w:lvl>
+    <w:lvl w:ilvl="2" w:tplc="4409001B" w:tentative="1">
+      <w:start w:val="1"/>
+      <w:numFmt w:val="lowerRoman"/>
+      <w:lvlText w:val="%3."/>
+      <w:lvlJc w:val="right"/>
+      <w:pPr>
+        <w:ind w:left="2160" w:hanging="180"/>
+      </w:pPr>
+    </w:lvl>
+    <w:lvl w:ilvl="3" w:tplc="4409000F" w:tentative="1">
+      <w:start w:val="1"/>
+      <w:numFmt w:val="decimal"/>
+      <w:lvlText w:val="%4."/>
+      <w:lvlJc w:val="left"/>
+      <w:pPr>
+        <w:ind w:left="2880" w:hanging="360"/>
+      </w:pPr>
+    </w:lvl>
+    <w:lvl w:ilvl="4" w:tplc="44090019" w:tentative="1">
+      <w:start w:val="1"/>
+      <w:numFmt w:val="lowerLetter"/>
+      <w:lvlText w:val="%5."/>
+      <w:lvlJc w:val="left"/>
+      <w:pPr>
+        <w:ind w:left="3600" w:hanging="360"/>
+      </w:pPr>
+    </w:lvl>
+    <w:lvl w:ilvl="5" w:tplc="4409001B" w:tentative="1">
+      <w:start w:val="1"/>
+      <w:numFmt w:val="lowerRoman"/>
+      <w:lvlText w:val="%6."/>
+      <w:lvlJc w:val="right"/>
+      <w:pPr>
+        <w:ind w:left="4320" w:hanging="180"/>
+      </w:pPr>
+    </w:lvl>
+    <w:lvl w:ilvl="6" w:tplc="4409000F" w:tentative="1">
+      <w:start w:val="1"/>
+      <w:numFmt w:val="decimal"/>
+      <w:lvlText w:val="%7."/>
+      <w:lvlJc w:val="left"/>
+      <w:pPr>
+        <w:ind w:left="5040" w:hanging="360"/>
+      </w:pPr>
+    </w:lvl>
+    <w:lvl w:ilvl="7" w:tplc="44090019" w:tentative="1">
+      <w:start w:val="1"/>
+      <w:numFmt w:val="lowerLetter"/>
+      <w:lvlText w:val="%8."/>
+      <w:lvlJc w:val="left"/>
+      <w:pPr>
+        <w:ind w:left="5760" w:hanging="360"/>
+      </w:pPr>
+    </w:lvl>
+    <w:lvl w:ilvl="8" w:tplc="4409001B" w:tentative="1">
+      <w:start w:val="1"/>
+      <w:numFmt w:val="lowerRoman"/>
+      <w:lvlText w:val="%9."/>
+      <w:lvlJc w:val="right"/>
+      <w:pPr>
+        <w:ind w:left="6480" w:hanging="180"/>
+      </w:pPr>
+    </w:lvl>
+  </w:abstractNum>
+  <w:abstractNum w:abstractNumId="3" w15:restartNumberingAfterBreak="0">
     <w:nsid w:val="2E547AA9"/>
     <w:multiLevelType w:val="hybridMultilevel"/>
     <w:tmpl w:val="0D72341A"/>
@@ -710,7 +959,96 @@
       </w:pPr>
     </w:lvl>
   </w:abstractNum>
-  <w:abstractNum w:abstractNumId="3" w15:restartNumberingAfterBreak="0">
+  <w:abstractNum w:abstractNumId="4" w15:restartNumberingAfterBreak="0">
+    <w:nsid w:val="387071D3"/>
+    <w:multiLevelType w:val="hybridMultilevel"/>
+    <w:tmpl w:val="95C4F572"/>
+    <w:lvl w:ilvl="0" w:tplc="4409000F">
+      <w:start w:val="1"/>
+      <w:numFmt w:val="decimal"/>
+      <w:lvlText w:val="%1."/>
+      <w:lvlJc w:val="left"/>
+      <w:pPr>
+        <w:ind w:left="720" w:hanging="360"/>
+      </w:pPr>
+      <w:rPr>
+        <w:rFonts w:hint="default"/>
+      </w:rPr>
+    </w:lvl>
+    <w:lvl w:ilvl="1" w:tplc="44090019" w:tentative="1">
+      <w:start w:val="1"/>
+      <w:numFmt w:val="lowerLetter"/>
+      <w:lvlText w:val="%2."/>
+      <w:lvlJc w:val="left"/>
+      <w:pPr>
+        <w:ind w:left="1440" w:hanging="360"/>
+      </w:pPr>
+    </w:lvl>
+    <w:lvl w:ilvl="2" w:tplc="4409001B" w:tentative="1">
+      <w:start w:val="1"/>
+      <w:numFmt w:val="lowerRoman"/>
+      <w:lvlText w:val="%3."/>
+      <w:lvlJc w:val="right"/>
+      <w:pPr>
+        <w:ind w:left="2160" w:hanging="180"/>
+      </w:pPr>
+    </w:lvl>
+    <w:lvl w:ilvl="3" w:tplc="4409000F" w:tentative="1">
+      <w:start w:val="1"/>
+      <w:numFmt w:val="decimal"/>
+      <w:lvlText w:val="%4."/>
+      <w:lvlJc w:val="left"/>
+      <w:pPr>
+        <w:ind w:left="2880" w:hanging="360"/>
+      </w:pPr>
+    </w:lvl>
+    <w:lvl w:ilvl="4" w:tplc="44090019" w:tentative="1">
+      <w:start w:val="1"/>
+      <w:numFmt w:val="lowerLetter"/>
+      <w:lvlText w:val="%5."/>
+      <w:lvlJc w:val="left"/>
+      <w:pPr>
+        <w:ind w:left="3600" w:hanging="360"/>
+      </w:pPr>
+    </w:lvl>
+    <w:lvl w:ilvl="5" w:tplc="4409001B" w:tentative="1">
+      <w:start w:val="1"/>
+      <w:numFmt w:val="lowerRoman"/>
+      <w:lvlText w:val="%6."/>
+      <w:lvlJc w:val="right"/>
+      <w:pPr>
+        <w:ind w:left="4320" w:hanging="180"/>
+      </w:pPr>
+    </w:lvl>
+    <w:lvl w:ilvl="6" w:tplc="4409000F" w:tentative="1">
+      <w:start w:val="1"/>
+      <w:numFmt w:val="decimal"/>
+      <w:lvlText w:val="%7."/>
+      <w:lvlJc w:val="left"/>
+      <w:pPr>
+        <w:ind w:left="5040" w:hanging="360"/>
+      </w:pPr>
+    </w:lvl>
+    <w:lvl w:ilvl="7" w:tplc="44090019" w:tentative="1">
+      <w:start w:val="1"/>
+      <w:numFmt w:val="lowerLetter"/>
+      <w:lvlText w:val="%8."/>
+      <w:lvlJc w:val="left"/>
+      <w:pPr>
+        <w:ind w:left="5760" w:hanging="360"/>
+      </w:pPr>
+    </w:lvl>
+    <w:lvl w:ilvl="8" w:tplc="4409001B" w:tentative="1">
+      <w:start w:val="1"/>
+      <w:numFmt w:val="lowerRoman"/>
+      <w:lvlText w:val="%9."/>
+      <w:lvlJc w:val="right"/>
+      <w:pPr>
+        <w:ind w:left="6480" w:hanging="180"/>
+      </w:pPr>
+    </w:lvl>
+  </w:abstractNum>
+  <w:abstractNum w:abstractNumId="5" w15:restartNumberingAfterBreak="0">
     <w:nsid w:val="41453E48"/>
     <w:multiLevelType w:val="hybridMultilevel"/>
     <w:tmpl w:val="26DE724E"/>
@@ -799,7 +1137,7 @@
       </w:pPr>
     </w:lvl>
   </w:abstractNum>
-  <w:abstractNum w:abstractNumId="4" w15:restartNumberingAfterBreak="0">
+  <w:abstractNum w:abstractNumId="6" w15:restartNumberingAfterBreak="0">
     <w:nsid w:val="436F3BEC"/>
     <w:multiLevelType w:val="hybridMultilevel"/>
     <w:tmpl w:val="681C7594"/>
@@ -911,19 +1249,117 @@
       </w:rPr>
     </w:lvl>
   </w:abstractNum>
+  <w:abstractNum w:abstractNumId="7" w15:restartNumberingAfterBreak="0">
+    <w:nsid w:val="439C71D9"/>
+    <w:multiLevelType w:val="hybridMultilevel"/>
+    <w:tmpl w:val="D0BEC6DE"/>
+    <w:lvl w:ilvl="0" w:tplc="4409000F">
+      <w:start w:val="1"/>
+      <w:numFmt w:val="decimal"/>
+      <w:lvlText w:val="%1."/>
+      <w:lvlJc w:val="left"/>
+      <w:pPr>
+        <w:ind w:left="720" w:hanging="360"/>
+      </w:pPr>
+      <w:rPr>
+        <w:rFonts w:hint="default"/>
+      </w:rPr>
+    </w:lvl>
+    <w:lvl w:ilvl="1" w:tplc="44090019" w:tentative="1">
+      <w:start w:val="1"/>
+      <w:numFmt w:val="lowerLetter"/>
+      <w:lvlText w:val="%2."/>
+      <w:lvlJc w:val="left"/>
+      <w:pPr>
+        <w:ind w:left="1440" w:hanging="360"/>
+      </w:pPr>
+    </w:lvl>
+    <w:lvl w:ilvl="2" w:tplc="4409001B" w:tentative="1">
+      <w:start w:val="1"/>
+      <w:numFmt w:val="lowerRoman"/>
+      <w:lvlText w:val="%3."/>
+      <w:lvlJc w:val="right"/>
+      <w:pPr>
+        <w:ind w:left="2160" w:hanging="180"/>
+      </w:pPr>
+    </w:lvl>
+    <w:lvl w:ilvl="3" w:tplc="4409000F" w:tentative="1">
+      <w:start w:val="1"/>
+      <w:numFmt w:val="decimal"/>
+      <w:lvlText w:val="%4."/>
+      <w:lvlJc w:val="left"/>
+      <w:pPr>
+        <w:ind w:left="2880" w:hanging="360"/>
+      </w:pPr>
+    </w:lvl>
+    <w:lvl w:ilvl="4" w:tplc="44090019" w:tentative="1">
+      <w:start w:val="1"/>
+      <w:numFmt w:val="lowerLetter"/>
+      <w:lvlText w:val="%5."/>
+      <w:lvlJc w:val="left"/>
+      <w:pPr>
+        <w:ind w:left="3600" w:hanging="360"/>
+      </w:pPr>
+    </w:lvl>
+    <w:lvl w:ilvl="5" w:tplc="4409001B" w:tentative="1">
+      <w:start w:val="1"/>
+      <w:numFmt w:val="lowerRoman"/>
+      <w:lvlText w:val="%6."/>
+      <w:lvlJc w:val="right"/>
+      <w:pPr>
+        <w:ind w:left="4320" w:hanging="180"/>
+      </w:pPr>
+    </w:lvl>
+    <w:lvl w:ilvl="6" w:tplc="4409000F" w:tentative="1">
+      <w:start w:val="1"/>
+      <w:numFmt w:val="decimal"/>
+      <w:lvlText w:val="%7."/>
+      <w:lvlJc w:val="left"/>
+      <w:pPr>
+        <w:ind w:left="5040" w:hanging="360"/>
+      </w:pPr>
+    </w:lvl>
+    <w:lvl w:ilvl="7" w:tplc="44090019" w:tentative="1">
+      <w:start w:val="1"/>
+      <w:numFmt w:val="lowerLetter"/>
+      <w:lvlText w:val="%8."/>
+      <w:lvlJc w:val="left"/>
+      <w:pPr>
+        <w:ind w:left="5760" w:hanging="360"/>
+      </w:pPr>
+    </w:lvl>
+    <w:lvl w:ilvl="8" w:tplc="4409001B" w:tentative="1">
+      <w:start w:val="1"/>
+      <w:numFmt w:val="lowerRoman"/>
+      <w:lvlText w:val="%9."/>
+      <w:lvlJc w:val="right"/>
+      <w:pPr>
+        <w:ind w:left="6480" w:hanging="180"/>
+      </w:pPr>
+    </w:lvl>
+  </w:abstractNum>
   <w:num w:numId="1" w16cid:durableId="940647599">
     <w:abstractNumId w:val="0"/>
   </w:num>
   <w:num w:numId="2" w16cid:durableId="1566843079">
-    <w:abstractNumId w:val="4"/>
+    <w:abstractNumId w:val="6"/>
   </w:num>
   <w:num w:numId="3" w16cid:durableId="1660845885">
-    <w:abstractNumId w:val="3"/>
+    <w:abstractNumId w:val="5"/>
   </w:num>
   <w:num w:numId="4" w16cid:durableId="772748810">
     <w:abstractNumId w:val="1"/>
   </w:num>
   <w:num w:numId="5" w16cid:durableId="1828595460">
+    <w:abstractNumId w:val="3"/>
+  </w:num>
+  <w:num w:numId="6" w16cid:durableId="1041444969">
+    <w:abstractNumId w:val="7"/>
+  </w:num>
+  <w:num w:numId="7" w16cid:durableId="1250239651">
+    <w:abstractNumId w:val="4"/>
+  </w:num>
+  <w:num w:numId="8" w16cid:durableId="452140634">
     <w:abstractNumId w:val="2"/>
   </w:num>
 </w:numbering>

</xml_diff>

<commit_message>
Updated the titles of orders to "PENDING" and "COMPLETED" Updated the technical documentation.
</commit_message>
<xml_diff>
--- a/FeedMe Technical Documentation.docx
+++ b/FeedMe Technical Documentation.docx
@@ -73,6 +73,18 @@
         </w:numPr>
       </w:pPr>
       <w:r>
+        <w:t>Mainly there are three states displayed on the page: Pending Order, Completed Order, Bot List. Other states like Removing Order, Processing Order are being used to update the main lists to achieve the requirements.</w:t>
+      </w:r>
+    </w:p>
+    <w:p>
+      <w:pPr>
+        <w:pStyle w:val="ListParagraph"/>
+        <w:numPr>
+          <w:ilvl w:val="0"/>
+          <w:numId w:val="3"/>
+        </w:numPr>
+      </w:pPr>
+      <w:r>
         <w:t xml:space="preserve">To simulate the order takes 10 seconds to complete processing, </w:t>
       </w:r>
       <w:proofErr w:type="spellStart"/>
@@ -200,16 +212,14 @@
         <w:rPr>
           <w:highlight w:val="green"/>
         </w:rPr>
-        <w:t xml:space="preserve">Insertion to the array is longer since the system need to shift the elements in the array to insert new VIP </w:t>
-      </w:r>
-      <w:proofErr w:type="gramStart"/>
+        <w:t>Insertion to the array is longer since the system need to shift the elements in the array to insert new VIP order</w:t>
+      </w:r>
       <w:r>
         <w:rPr>
           <w:highlight w:val="green"/>
         </w:rPr>
-        <w:t>order</w:t>
-      </w:r>
-      <w:proofErr w:type="gramEnd"/>
+        <w:t>.</w:t>
+      </w:r>
     </w:p>
     <w:p>
       <w:pPr>
@@ -446,12 +456,31 @@
           <w:u w:val="single"/>
         </w:rPr>
       </w:pPr>
-      <w:r>
+    </w:p>
+    <w:p>
+      <w:pPr>
         <w:rPr>
           <w:b/>
           <w:bCs/>
           <w:u w:val="single"/>
         </w:rPr>
+      </w:pPr>
+    </w:p>
+    <w:p>
+      <w:pPr>
+        <w:rPr>
+          <w:b/>
+          <w:bCs/>
+          <w:u w:val="single"/>
+        </w:rPr>
+      </w:pPr>
+      <w:r>
+        <w:rPr>
+          <w:b/>
+          <w:bCs/>
+          <w:u w:val="single"/>
+        </w:rPr>
+        <w:lastRenderedPageBreak/>
         <w:t>Optimisation Implemented:</w:t>
       </w:r>
     </w:p>
@@ -482,7 +511,6 @@
         </w:numPr>
       </w:pPr>
       <w:r>
-        <w:lastRenderedPageBreak/>
         <w:t xml:space="preserve">Minimised the re-render of </w:t>
       </w:r>
       <w:proofErr w:type="spellStart"/>

</xml_diff>